<commit_message>
Working on db schema
</commit_message>
<xml_diff>
--- a/documentation/Документ Microsoft Word.docx
+++ b/documentation/Документ Microsoft Word.docx
@@ -41,13 +41,6 @@
           <w:lang w:val="en-US"/>
         </w:rPr>
       </w:pPr>
-    </w:p>
-    <w:p>
-      <w:pPr>
-        <w:rPr>
-          <w:lang w:val="en-US"/>
-        </w:rPr>
-      </w:pPr>
       <w:r>
         <w:rPr>
           <w:lang w:val="en-US"/>
@@ -61,6 +54,13 @@
           <w:lang w:val="en-US"/>
         </w:rPr>
       </w:pPr>
+    </w:p>
+    <w:p>
+      <w:pPr>
+        <w:rPr>
+          <w:lang w:val="en-US"/>
+        </w:rPr>
+      </w:pPr>
       <w:r>
         <w:rPr>
           <w:lang w:val="en-US"/>
@@ -74,13 +74,6 @@
           <w:lang w:val="en-US"/>
         </w:rPr>
       </w:pPr>
-    </w:p>
-    <w:p>
-      <w:pPr>
-        <w:rPr>
-          <w:lang w:val="en-US"/>
-        </w:rPr>
-      </w:pPr>
       <w:r>
         <w:rPr>
           <w:lang w:val="en-US"/>
@@ -94,6 +87,13 @@
           <w:lang w:val="en-US"/>
         </w:rPr>
       </w:pPr>
+    </w:p>
+    <w:p>
+      <w:pPr>
+        <w:rPr>
+          <w:lang w:val="en-US"/>
+        </w:rPr>
+      </w:pPr>
       <w:r>
         <w:rPr>
           <w:lang w:val="en-US"/>
@@ -107,13 +107,6 @@
           <w:lang w:val="en-US"/>
         </w:rPr>
       </w:pPr>
-    </w:p>
-    <w:p>
-      <w:pPr>
-        <w:rPr>
-          <w:lang w:val="en-US"/>
-        </w:rPr>
-      </w:pPr>
       <w:r>
         <w:rPr>
           <w:lang w:val="en-US"/>
@@ -127,6 +120,13 @@
           <w:lang w:val="en-US"/>
         </w:rPr>
       </w:pPr>
+    </w:p>
+    <w:p>
+      <w:pPr>
+        <w:rPr>
+          <w:lang w:val="en-US"/>
+        </w:rPr>
+      </w:pPr>
       <w:r>
         <w:rPr>
           <w:lang w:val="en-US"/>
@@ -140,13 +140,6 @@
           <w:lang w:val="en-US"/>
         </w:rPr>
       </w:pPr>
-    </w:p>
-    <w:p>
-      <w:pPr>
-        <w:rPr>
-          <w:lang w:val="en-US"/>
-        </w:rPr>
-      </w:pPr>
       <w:r>
         <w:rPr>
           <w:lang w:val="en-US"/>
@@ -160,6 +153,13 @@
           <w:lang w:val="en-US"/>
         </w:rPr>
       </w:pPr>
+    </w:p>
+    <w:p>
+      <w:pPr>
+        <w:rPr>
+          <w:lang w:val="en-US"/>
+        </w:rPr>
+      </w:pPr>
       <w:r>
         <w:rPr>
           <w:lang w:val="en-US"/>
@@ -173,13 +173,6 @@
           <w:lang w:val="en-US"/>
         </w:rPr>
       </w:pPr>
-    </w:p>
-    <w:p>
-      <w:pPr>
-        <w:rPr>
-          <w:lang w:val="en-US"/>
-        </w:rPr>
-      </w:pPr>
       <w:r>
         <w:rPr>
           <w:lang w:val="en-US"/>
@@ -193,6 +186,13 @@
           <w:lang w:val="en-US"/>
         </w:rPr>
       </w:pPr>
+    </w:p>
+    <w:p>
+      <w:pPr>
+        <w:rPr>
+          <w:lang w:val="en-US"/>
+        </w:rPr>
+      </w:pPr>
       <w:r>
         <w:rPr>
           <w:lang w:val="en-US"/>
@@ -206,13 +206,6 @@
           <w:lang w:val="en-US"/>
         </w:rPr>
       </w:pPr>
-    </w:p>
-    <w:p>
-      <w:pPr>
-        <w:rPr>
-          <w:lang w:val="en-US"/>
-        </w:rPr>
-      </w:pPr>
       <w:r>
         <w:rPr>
           <w:lang w:val="en-US"/>
@@ -226,6 +219,13 @@
           <w:lang w:val="en-US"/>
         </w:rPr>
       </w:pPr>
+    </w:p>
+    <w:p>
+      <w:pPr>
+        <w:rPr>
+          <w:lang w:val="en-US"/>
+        </w:rPr>
+      </w:pPr>
       <w:r>
         <w:rPr>
           <w:lang w:val="en-US"/>
@@ -239,13 +239,6 @@
           <w:lang w:val="en-US"/>
         </w:rPr>
       </w:pPr>
-    </w:p>
-    <w:p>
-      <w:pPr>
-        <w:rPr>
-          <w:lang w:val="en-US"/>
-        </w:rPr>
-      </w:pPr>
       <w:r>
         <w:rPr>
           <w:lang w:val="en-US"/>
@@ -259,6 +252,13 @@
           <w:lang w:val="en-US"/>
         </w:rPr>
       </w:pPr>
+    </w:p>
+    <w:p>
+      <w:pPr>
+        <w:rPr>
+          <w:lang w:val="en-US"/>
+        </w:rPr>
+      </w:pPr>
       <w:r>
         <w:rPr>
           <w:lang w:val="en-US"/>
@@ -272,13 +272,6 @@
           <w:lang w:val="en-US"/>
         </w:rPr>
       </w:pPr>
-    </w:p>
-    <w:p>
-      <w:pPr>
-        <w:rPr>
-          <w:lang w:val="en-US"/>
-        </w:rPr>
-      </w:pPr>
       <w:r>
         <w:rPr>
           <w:lang w:val="en-US"/>
@@ -292,6 +285,13 @@
           <w:lang w:val="en-US"/>
         </w:rPr>
       </w:pPr>
+    </w:p>
+    <w:p>
+      <w:pPr>
+        <w:rPr>
+          <w:lang w:val="en-US"/>
+        </w:rPr>
+      </w:pPr>
       <w:r>
         <w:rPr>
           <w:lang w:val="en-US"/>
@@ -305,13 +305,6 @@
           <w:lang w:val="en-US"/>
         </w:rPr>
       </w:pPr>
-    </w:p>
-    <w:p>
-      <w:pPr>
-        <w:rPr>
-          <w:lang w:val="en-US"/>
-        </w:rPr>
-      </w:pPr>
       <w:r>
         <w:rPr>
           <w:lang w:val="en-US"/>
@@ -325,6 +318,13 @@
           <w:lang w:val="en-US"/>
         </w:rPr>
       </w:pPr>
+    </w:p>
+    <w:p>
+      <w:pPr>
+        <w:rPr>
+          <w:lang w:val="en-US"/>
+        </w:rPr>
+      </w:pPr>
       <w:r>
         <w:rPr>
           <w:lang w:val="en-US"/>
@@ -338,19 +338,19 @@
           <w:lang w:val="en-US"/>
         </w:rPr>
       </w:pPr>
-    </w:p>
-    <w:p>
-      <w:pPr>
-        <w:rPr>
-          <w:lang w:val="en-US"/>
-        </w:rPr>
-      </w:pPr>
       <w:r>
         <w:rPr>
           <w:lang w:val="en-US"/>
         </w:rPr>
         <w:t>Attributes: Recommended Wine, Reason (why it's recommended), Associated User.</w:t>
       </w:r>
+    </w:p>
+    <w:p>
+      <w:pPr>
+        <w:rPr>
+          <w:lang w:val="en-US"/>
+        </w:rPr>
+      </w:pPr>
     </w:p>
     <w:p>
       <w:pPr>
@@ -372,13 +372,7 @@
           <w:lang w:val="en-US"/>
         </w:rPr>
       </w:pPr>
-    </w:p>
-    <w:p>
-      <w:pPr>
-        <w:rPr>
-          <w:lang w:val="en-US"/>
-        </w:rPr>
-      </w:pPr>
+      <w:bookmarkStart w:id="0" w:name="_GoBack"/>
       <w:r>
         <w:rPr>
           <w:lang w:val="en-US"/>
@@ -386,6 +380,7 @@
         <w:t>Attributes: Purchase Date, Price, Retailer, Associated Wine, Associated User.</w:t>
       </w:r>
     </w:p>
+    <w:bookmarkEnd w:id="0"/>
     <w:p>
       <w:pPr>
         <w:rPr>
@@ -398,8 +393,6 @@
         </w:rPr>
         <w:t>With these additional entities, your "Virtual Wine Cellar Manager" becomes a more sophisticated system. Users can now not only manage their wine collection but also interact with other users, rate wines, create collections, pair wines with food, organize and attend wine events, and receive personalized wine recommendations based on their preferences. The system can also track wine purchases, enhancing the overall wine management experience.</w:t>
       </w:r>
-      <w:bookmarkStart w:id="0" w:name="_GoBack"/>
-      <w:bookmarkEnd w:id="0"/>
     </w:p>
     <w:sectPr>
       <w:pgSz w:w="11906" w:h="16838"/>

</xml_diff>